<commit_message>
upto adding in ethical arguments :)
</commit_message>
<xml_diff>
--- a/ethics/company_case_study/essay_final.docx
+++ b/ethics/company_case_study/essay_final.docx
@@ -2250,7 +2250,7 @@
         <w:rPr>
           <w:lang w:val="en-AU"/>
         </w:rPr>
-        <w:t xml:space="preserve">. Other relevant crashes involving Autopilot and driver distraction include collisions with stationary vehicles, such as police cars </w:t>
+        <w:t xml:space="preserve">. Other relevant crashes include collisions with stationary vehicles, such as police cars </w:t>
       </w:r>
       <w:sdt>
         <w:sdtPr>
@@ -2631,14 +2631,14 @@
         <w:rPr>
           <w:lang w:val="en-AU"/>
         </w:rPr>
-        <w:t xml:space="preserve">, which was ranked the highest amongst 4 level-2 self-driving systems for driver engagement, compared to Autopilot which </w:t>
+        <w:t>, which was ranked the highest amongst 4 level-2 self-</w:t>
       </w:r>
       <w:r>
         <w:rPr>
           <w:lang w:val="en-AU"/>
         </w:rPr>
         <w:lastRenderedPageBreak/>
-        <w:t>scored the lowest</w:t>
+        <w:t>driving systems for driver engagement, compared to Autopilot which scored the lowest</w:t>
       </w:r>
       <w:sdt>
         <w:sdtPr>
@@ -2693,7 +2693,19 @@
         <w:rPr>
           <w:lang w:val="en-AU"/>
         </w:rPr>
-        <w:t>. This request was ignored by Tesla executives, who passed it off as ineffective</w:t>
+        <w:t xml:space="preserve">. This request was ignored by Tesla executives, who </w:t>
+      </w:r>
+      <w:r>
+        <w:rPr>
+          <w:lang w:val="en-AU"/>
+        </w:rPr>
+        <w:t>called eye-tracking</w:t>
+      </w:r>
+      <w:r>
+        <w:rPr>
+          <w:lang w:val="en-AU"/>
+        </w:rPr>
+        <w:t xml:space="preserve"> ineffective</w:t>
       </w:r>
       <w:sdt>
         <w:sdtPr>
@@ -2748,6 +2760,61 @@
         <w:rPr>
           <w:lang w:val="en-AU"/>
         </w:rPr>
+        <w:t xml:space="preserve"> and annoying</w:t>
+      </w:r>
+      <w:sdt>
+        <w:sdtPr>
+          <w:rPr>
+            <w:lang w:val="en-AU"/>
+          </w:rPr>
+          <w:id w:val="-1095325716"/>
+          <w:citation/>
+        </w:sdtPr>
+        <w:sdtContent>
+          <w:r>
+            <w:rPr>
+              <w:lang w:val="en-AU"/>
+            </w:rPr>
+            <w:fldChar w:fldCharType="begin"/>
+          </w:r>
+          <w:r>
+            <w:rPr>
+              <w:lang w:val="en-US"/>
+            </w:rPr>
+            <w:instrText xml:space="preserve"> CITATION Kri18 \l 1033 </w:instrText>
+          </w:r>
+          <w:r>
+            <w:rPr>
+              <w:lang w:val="en-AU"/>
+            </w:rPr>
+            <w:fldChar w:fldCharType="separate"/>
+          </w:r>
+          <w:r>
+            <w:rPr>
+              <w:noProof/>
+              <w:lang w:val="en-US"/>
+            </w:rPr>
+            <w:t xml:space="preserve"> </w:t>
+          </w:r>
+          <w:r>
+            <w:rPr>
+              <w:noProof/>
+              <w:lang w:val="en-US"/>
+            </w:rPr>
+            <w:t>[23]</w:t>
+          </w:r>
+          <w:r>
+            <w:rPr>
+              <w:lang w:val="en-AU"/>
+            </w:rPr>
+            <w:fldChar w:fldCharType="end"/>
+          </w:r>
+        </w:sdtContent>
+      </w:sdt>
+      <w:r>
+        <w:rPr>
+          <w:lang w:val="en-AU"/>
+        </w:rPr>
         <w:t>.</w:t>
       </w:r>
     </w:p>
@@ -2839,21 +2906,7 @@
         <w:rPr>
           <w:lang w:val="en-US"/>
         </w:rPr>
-        <w:t xml:space="preserve"> and </w:t>
-      </w:r>
-      <w:proofErr w:type="gramStart"/>
-      <w:r>
-        <w:rPr>
-          <w:lang w:val="en-US"/>
-        </w:rPr>
-        <w:t>therefore</w:t>
-      </w:r>
-      <w:proofErr w:type="gramEnd"/>
-      <w:r>
-        <w:rPr>
-          <w:lang w:val="en-US"/>
-        </w:rPr>
-        <w:t xml:space="preserve"> not pay attention</w:t>
+        <w:t xml:space="preserve"> and therefore not pay attention</w:t>
       </w:r>
       <w:r>
         <w:rPr>
@@ -4482,6 +4535,18 @@
     </w:p>
     <w:p>
       <w:pPr>
+        <w:pStyle w:val="ListParagraph"/>
+        <w:numPr>
+          <w:ilvl w:val="0"/>
+          <w:numId w:val="19"/>
+        </w:numPr>
+        <w:rPr>
+          <w:lang w:val="en-AU"/>
+        </w:rPr>
+      </w:pPr>
+    </w:p>
+    <w:p>
+      <w:pPr>
         <w:rPr>
           <w:lang w:val="en-AU"/>
         </w:rPr>
@@ -4581,7 +4646,7 @@
         <w:rPr>
           <w:lang w:val="en-AU"/>
         </w:rPr>
-        <w:t>. [MORE ETHICS ARGUMENT NEEDED HERE]</w:t>
+        <w:t xml:space="preserve">. </w:t>
       </w:r>
     </w:p>
     <w:p>
@@ -4612,7 +4677,14 @@
         <w:rPr>
           <w:lang w:val="en-AU"/>
         </w:rPr>
-        <w:t>Actions speak louder than words, and with the huge audiences that these mainstream outlets have, it’s morally reckless to normalise this kind of behaviour. [Hypocritical to promote the software in this way given their numerous warnings about this very behaviour, and it is a violation of the ACM CoE principle about fostering</w:t>
+        <w:t xml:space="preserve">Actions speak louder than words, and with the huge audiences that these mainstream outlets have, it’s morally reckless to normalise this kind of behaviour. [Hypocritical to promote the software in this way given their numerous warnings about this very behaviour, </w:t>
+      </w:r>
+      <w:r>
+        <w:rPr>
+          <w:lang w:val="en-AU"/>
+        </w:rPr>
+        <w:lastRenderedPageBreak/>
+        <w:t>and it is a violation of the ACM CoE principle about fostering</w:t>
       </w:r>
       <w:r>
         <w:rPr>
@@ -4691,7 +4763,6 @@
         <w:rPr>
           <w:lang w:val="en-AU"/>
         </w:rPr>
-        <w:lastRenderedPageBreak/>
         <w:t>It’s clear that this marketing and behaviour is unethical from a deontological perspective because … Deontology is very theoretical and on principle, and so it is important to evaluate the consequences of these decisions as well, because …</w:t>
       </w:r>
     </w:p>
@@ -4781,6 +4852,20 @@
     </w:p>
     <w:p>
       <w:pPr>
+        <w:rPr>
+          <w:lang w:val="en-US"/>
+        </w:rPr>
+      </w:pPr>
+    </w:p>
+    <w:p>
+      <w:pPr>
+        <w:rPr>
+          <w:lang w:val="en-US"/>
+        </w:rPr>
+      </w:pPr>
+    </w:p>
+    <w:p>
+      <w:pPr>
         <w:pStyle w:val="ListParagraph"/>
         <w:numPr>
           <w:ilvl w:val="0"/>
@@ -4790,6 +4875,12 @@
           <w:lang w:val="en-US"/>
         </w:rPr>
       </w:pPr>
+      <w:r>
+        <w:rPr>
+          <w:lang w:val="en-US"/>
+        </w:rPr>
+        <w:t xml:space="preserve">Talk about how the negative consequences actually stem from Tesla’s actions (or more accurately, inaction – renaming and implementing better tracking) and how Tesla therefore has the power to redress these issues, which would hopefully turn this ethical situation into a non-ethical one, where </w:t>
+      </w:r>
     </w:p>
     <w:p>
       <w:pPr>
@@ -4819,25 +4910,313 @@
         <w:rPr>
           <w:lang w:val="en-AU"/>
         </w:rPr>
-        <w:t xml:space="preserve">There are consequentialist arguments both for and against Tesla’s public testing of its Autopilot software, in that it both prevents crashes and </w:t>
-      </w:r>
-      <w:r>
-        <w:rPr>
-          <w:lang w:val="en-AU"/>
-        </w:rPr>
-        <w:t xml:space="preserve">indirectly </w:t>
-      </w:r>
-      <w:r>
-        <w:rPr>
-          <w:lang w:val="en-AU"/>
-        </w:rPr>
-        <w:t xml:space="preserve">causes them. The deontological perspective is much more punishing of Tesla, and it does reveal that there are actions the company could take to remedy these ethical issues (better driver attention software and marketing). </w:t>
-      </w:r>
-      <w:r>
-        <w:rPr>
-          <w:lang w:val="en-AU"/>
-        </w:rPr>
-        <w:t xml:space="preserve">There doesn’t seem to be a clear intention on Tesla’s part to be ethical [not adhering to ACM], they seem more concerned with merely getting their tech in the hands of the public. Acting ethical will become even more so important as self-driving software approaches the higher levels of autonomy, and so I advise not investing until these issues are redressed and they show a clear intention of being ethical.  </w:t>
+        <w:t>It is likely that ethics</w:t>
+      </w:r>
+      <w:r>
+        <w:rPr>
+          <w:lang w:val="en-AU"/>
+        </w:rPr>
+        <w:t xml:space="preserve"> will become even more important </w:t>
+      </w:r>
+      <w:r>
+        <w:rPr>
+          <w:lang w:val="en-AU"/>
+        </w:rPr>
+        <w:t>in the</w:t>
+      </w:r>
+      <w:r>
+        <w:rPr>
+          <w:lang w:val="en-AU"/>
+        </w:rPr>
+        <w:t xml:space="preserve"> self-driving </w:t>
+      </w:r>
+      <w:r>
+        <w:rPr>
+          <w:lang w:val="en-AU"/>
+        </w:rPr>
+        <w:t xml:space="preserve">industry once </w:t>
+      </w:r>
+      <w:r>
+        <w:rPr>
+          <w:lang w:val="en-AU"/>
+        </w:rPr>
+        <w:t>software approaches the higher levels of autonomy,</w:t>
+      </w:r>
+      <w:r>
+        <w:rPr>
+          <w:lang w:val="en-AU"/>
+        </w:rPr>
+        <w:t xml:space="preserve"> as issues such as automation </w:t>
+      </w:r>
+      <w:sdt>
+        <w:sdtPr>
+          <w:rPr>
+            <w:lang w:val="en-AU"/>
+          </w:rPr>
+          <w:id w:val="164289481"/>
+          <w:citation/>
+        </w:sdtPr>
+        <w:sdtContent>
+          <w:r>
+            <w:rPr>
+              <w:lang w:val="en-AU"/>
+            </w:rPr>
+            <w:fldChar w:fldCharType="begin"/>
+          </w:r>
+          <w:r>
+            <w:rPr>
+              <w:lang w:val="en-US"/>
+            </w:rPr>
+            <w:instrText xml:space="preserve"> CITATION The18 \l 1033 </w:instrText>
+          </w:r>
+          <w:r>
+            <w:rPr>
+              <w:lang w:val="en-AU"/>
+            </w:rPr>
+            <w:fldChar w:fldCharType="separate"/>
+          </w:r>
+          <w:r>
+            <w:rPr>
+              <w:noProof/>
+              <w:lang w:val="en-US"/>
+            </w:rPr>
+            <w:t>[41]</w:t>
+          </w:r>
+          <w:r>
+            <w:rPr>
+              <w:lang w:val="en-AU"/>
+            </w:rPr>
+            <w:fldChar w:fldCharType="end"/>
+          </w:r>
+        </w:sdtContent>
+      </w:sdt>
+      <w:r>
+        <w:rPr>
+          <w:lang w:val="en-AU"/>
+        </w:rPr>
+        <w:t xml:space="preserve"> </w:t>
+      </w:r>
+      <w:r>
+        <w:rPr>
+          <w:lang w:val="en-AU"/>
+        </w:rPr>
+        <w:t xml:space="preserve">and the trolley problem </w:t>
+      </w:r>
+      <w:sdt>
+        <w:sdtPr>
+          <w:rPr>
+            <w:lang w:val="en-AU"/>
+          </w:rPr>
+          <w:id w:val="291024474"/>
+          <w:citation/>
+        </w:sdtPr>
+        <w:sdtContent>
+          <w:r>
+            <w:rPr>
+              <w:lang w:val="en-AU"/>
+            </w:rPr>
+            <w:fldChar w:fldCharType="begin"/>
+          </w:r>
+          <w:r>
+            <w:rPr>
+              <w:lang w:val="en-US"/>
+            </w:rPr>
+            <w:instrText xml:space="preserve"> CITATION Ben19 \l 1033 </w:instrText>
+          </w:r>
+          <w:r>
+            <w:rPr>
+              <w:lang w:val="en-AU"/>
+            </w:rPr>
+            <w:fldChar w:fldCharType="separate"/>
+          </w:r>
+          <w:r>
+            <w:rPr>
+              <w:noProof/>
+              <w:lang w:val="en-US"/>
+            </w:rPr>
+            <w:t>[42]</w:t>
+          </w:r>
+          <w:r>
+            <w:rPr>
+              <w:lang w:val="en-AU"/>
+            </w:rPr>
+            <w:fldChar w:fldCharType="end"/>
+          </w:r>
+        </w:sdtContent>
+      </w:sdt>
+      <w:r>
+        <w:rPr>
+          <w:lang w:val="en-AU"/>
+        </w:rPr>
+        <w:t xml:space="preserve"> </w:t>
+      </w:r>
+      <w:r>
+        <w:rPr>
+          <w:lang w:val="en-AU"/>
+        </w:rPr>
+        <w:t>will inevitably</w:t>
+      </w:r>
+      <w:r>
+        <w:rPr>
+          <w:lang w:val="en-AU"/>
+        </w:rPr>
+        <w:t xml:space="preserve"> emerge.</w:t>
+      </w:r>
+      <w:r>
+        <w:rPr>
+          <w:lang w:val="en-AU"/>
+        </w:rPr>
+        <w:t xml:space="preserve"> For these reasons, I believe it is the </w:t>
+      </w:r>
+      <w:r>
+        <w:rPr>
+          <w:lang w:val="en-AU"/>
+        </w:rPr>
+        <w:t>morality of the actions themselves</w:t>
+      </w:r>
+      <w:r>
+        <w:rPr>
+          <w:lang w:val="en-AU"/>
+        </w:rPr>
+        <w:t xml:space="preserve"> that Tesla makes</w:t>
+      </w:r>
+      <w:r>
+        <w:rPr>
+          <w:lang w:val="en-AU"/>
+        </w:rPr>
+        <w:t xml:space="preserve"> that matter</w:t>
+      </w:r>
+      <w:r>
+        <w:rPr>
+          <w:lang w:val="en-AU"/>
+        </w:rPr>
+        <w:t>s</w:t>
+      </w:r>
+      <w:r>
+        <w:rPr>
+          <w:lang w:val="en-AU"/>
+        </w:rPr>
+        <w:t xml:space="preserve"> more than the outcomes of their software, </w:t>
+      </w:r>
+      <w:r>
+        <w:rPr>
+          <w:lang w:val="en-US"/>
+        </w:rPr>
+        <w:t>since they are an important figure in shaping the future</w:t>
+      </w:r>
+      <w:r>
+        <w:rPr>
+          <w:lang w:val="en-US"/>
+        </w:rPr>
+        <w:t xml:space="preserve"> of</w:t>
+      </w:r>
+      <w:r>
+        <w:rPr>
+          <w:lang w:val="en-US"/>
+        </w:rPr>
+        <w:t xml:space="preserve"> </w:t>
+      </w:r>
+      <w:r>
+        <w:rPr>
+          <w:lang w:val="en-US"/>
+        </w:rPr>
+        <w:t>the industry</w:t>
+      </w:r>
+      <w:r>
+        <w:rPr>
+          <w:lang w:val="en-US"/>
+        </w:rPr>
+        <w:t>,</w:t>
+      </w:r>
+      <w:r>
+        <w:rPr>
+          <w:lang w:val="en-US"/>
+        </w:rPr>
+        <w:t xml:space="preserve"> and </w:t>
+      </w:r>
+      <w:r>
+        <w:rPr>
+          <w:lang w:val="en-AU"/>
+        </w:rPr>
+        <w:t xml:space="preserve">their actions now </w:t>
+      </w:r>
+      <w:r>
+        <w:rPr>
+          <w:lang w:val="en-AU"/>
+        </w:rPr>
+        <w:t>serve as</w:t>
+      </w:r>
+      <w:r>
+        <w:rPr>
+          <w:lang w:val="en-AU"/>
+        </w:rPr>
+        <w:t xml:space="preserve"> an indication of their actions in the future. </w:t>
+      </w:r>
+      <w:r>
+        <w:rPr>
+          <w:lang w:val="en-AU"/>
+        </w:rPr>
+        <w:t>I</w:t>
+      </w:r>
+      <w:r>
+        <w:rPr>
+          <w:lang w:val="en-AU"/>
+        </w:rPr>
+        <w:t xml:space="preserve"> therefore</w:t>
+      </w:r>
+      <w:r>
+        <w:rPr>
+          <w:lang w:val="en-AU"/>
+        </w:rPr>
+        <w:t xml:space="preserve"> favour the deontological perspective and</w:t>
+      </w:r>
+      <w:r>
+        <w:rPr>
+          <w:lang w:val="en-AU"/>
+        </w:rPr>
+        <w:t xml:space="preserve"> do not</w:t>
+      </w:r>
+      <w:r>
+        <w:rPr>
+          <w:lang w:val="en-AU"/>
+        </w:rPr>
+        <w:t xml:space="preserve"> advise investing until </w:t>
+      </w:r>
+      <w:r>
+        <w:rPr>
+          <w:lang w:val="en-AU"/>
+        </w:rPr>
+        <w:t>Tesla</w:t>
+      </w:r>
+      <w:r>
+        <w:rPr>
+          <w:lang w:val="en-AU"/>
+        </w:rPr>
+        <w:t xml:space="preserve"> redress the mentioned issues and</w:t>
+      </w:r>
+      <w:r>
+        <w:rPr>
+          <w:lang w:val="en-AU"/>
+        </w:rPr>
+        <w:t xml:space="preserve"> </w:t>
+      </w:r>
+      <w:r>
+        <w:rPr>
+          <w:lang w:val="en-AU"/>
+        </w:rPr>
+        <w:t xml:space="preserve">show a clear intention of </w:t>
+      </w:r>
+      <w:r>
+        <w:rPr>
+          <w:lang w:val="en-AU"/>
+        </w:rPr>
+        <w:t>prioritising safety</w:t>
+      </w:r>
+      <w:r>
+        <w:rPr>
+          <w:lang w:val="en-AU"/>
+        </w:rPr>
+        <w:t>.</w:t>
       </w:r>
     </w:p>
     <w:sdt>
@@ -5034,6 +5413,7 @@
                         <w:noProof/>
                         <w:lang w:val="en-US"/>
                       </w:rPr>
+                      <w:lastRenderedPageBreak/>
                       <w:t xml:space="preserve">[3] </w:t>
                     </w:r>
                   </w:p>
@@ -5184,7 +5564,6 @@
                         <w:noProof/>
                         <w:lang w:val="en-US"/>
                       </w:rPr>
-                      <w:lastRenderedPageBreak/>
                       <w:t xml:space="preserve">[6] </w:t>
                     </w:r>
                   </w:p>
@@ -5635,6 +6014,7 @@
                         <w:noProof/>
                         <w:lang w:val="en-US"/>
                       </w:rPr>
+                      <w:lastRenderedPageBreak/>
                       <w:t xml:space="preserve">[15] </w:t>
                     </w:r>
                   </w:p>
@@ -5757,15 +6137,7 @@
                         <w:noProof/>
                         <w:lang w:val="en-US"/>
                       </w:rPr>
-                      <w:t xml:space="preserve">M. Matousek, "Tesla's data confirms Model S that crashed into fire truck had Autopilot engaged," Business Insider, 18 5 2018. [Online]. Available: </w:t>
-                    </w:r>
-                    <w:r>
-                      <w:rPr>
-                        <w:noProof/>
-                        <w:lang w:val="en-US"/>
-                      </w:rPr>
-                      <w:lastRenderedPageBreak/>
-                      <w:t>https://www.businessinsider.com.au/tesla-model-s-had-autopilot-engaged-during-crash-data-confirms-2018-5. [Accessed 17 11 2020].</w:t>
+                      <w:t>M. Matousek, "Tesla's data confirms Model S that crashed into fire truck had Autopilot engaged," Business Insider, 18 5 2018. [Online]. Available: https://www.businessinsider.com.au/tesla-model-s-had-autopilot-engaged-during-crash-data-confirms-2018-5. [Accessed 17 11 2020].</w:t>
                     </w:r>
                   </w:p>
                 </w:tc>
@@ -5793,7 +6165,6 @@
                         <w:noProof/>
                         <w:lang w:val="en-US"/>
                       </w:rPr>
-                      <w:lastRenderedPageBreak/>
                       <w:t xml:space="preserve">[18] </w:t>
                     </w:r>
                   </w:p>
@@ -6194,6 +6565,7 @@
                         <w:noProof/>
                         <w:lang w:val="en-US"/>
                       </w:rPr>
+                      <w:lastRenderedPageBreak/>
                       <w:t xml:space="preserve">[26] </w:t>
                     </w:r>
                   </w:p>
@@ -6344,7 +6716,6 @@
                         <w:noProof/>
                         <w:lang w:val="en-US"/>
                       </w:rPr>
-                      <w:lastRenderedPageBreak/>
                       <w:t xml:space="preserve">[29] </w:t>
                     </w:r>
                   </w:p>
@@ -6845,6 +7216,7 @@
                         <w:noProof/>
                         <w:lang w:val="en-US"/>
                       </w:rPr>
+                      <w:lastRenderedPageBreak/>
                       <w:t xml:space="preserve">[39] </w:t>
                     </w:r>
                   </w:p>
@@ -6901,20 +7273,6 @@
         </w:sdt>
       </w:sdtContent>
     </w:sdt>
-    <w:p>
-      <w:pPr>
-        <w:rPr>
-          <w:lang w:val="en-AU"/>
-        </w:rPr>
-      </w:pPr>
-    </w:p>
-    <w:p>
-      <w:pPr>
-        <w:rPr>
-          <w:lang w:val="en-AU"/>
-        </w:rPr>
-      </w:pPr>
-    </w:p>
     <w:sectPr>
       <w:headerReference w:type="default" r:id="rId12"/>
       <w:footerReference w:type="default" r:id="rId13"/>
@@ -7164,6 +7522,119 @@
     </w:lvl>
   </w:abstractNum>
   <w:abstractNum w:abstractNumId="1" w15:restartNumberingAfterBreak="0">
+    <w:nsid w:val="0A6E5ECB"/>
+    <w:multiLevelType w:val="hybridMultilevel"/>
+    <w:tmpl w:val="3596443C"/>
+    <w:lvl w:ilvl="0" w:tplc="0C090001">
+      <w:start w:val="1"/>
+      <w:numFmt w:val="bullet"/>
+      <w:lvlText w:val=""/>
+      <w:lvlJc w:val="left"/>
+      <w:pPr>
+        <w:ind w:left="720" w:hanging="360"/>
+      </w:pPr>
+      <w:rPr>
+        <w:rFonts w:ascii="Symbol" w:hAnsi="Symbol" w:hint="default"/>
+      </w:rPr>
+    </w:lvl>
+    <w:lvl w:ilvl="1" w:tplc="0C090003" w:tentative="1">
+      <w:start w:val="1"/>
+      <w:numFmt w:val="bullet"/>
+      <w:lvlText w:val="o"/>
+      <w:lvlJc w:val="left"/>
+      <w:pPr>
+        <w:ind w:left="1440" w:hanging="360"/>
+      </w:pPr>
+      <w:rPr>
+        <w:rFonts w:ascii="Courier New" w:hAnsi="Courier New" w:cs="Courier New" w:hint="default"/>
+      </w:rPr>
+    </w:lvl>
+    <w:lvl w:ilvl="2" w:tplc="0C090005" w:tentative="1">
+      <w:start w:val="1"/>
+      <w:numFmt w:val="bullet"/>
+      <w:lvlText w:val=""/>
+      <w:lvlJc w:val="left"/>
+      <w:pPr>
+        <w:ind w:left="2160" w:hanging="360"/>
+      </w:pPr>
+      <w:rPr>
+        <w:rFonts w:ascii="Wingdings" w:hAnsi="Wingdings" w:hint="default"/>
+      </w:rPr>
+    </w:lvl>
+    <w:lvl w:ilvl="3" w:tplc="0C090001" w:tentative="1">
+      <w:start w:val="1"/>
+      <w:numFmt w:val="bullet"/>
+      <w:lvlText w:val=""/>
+      <w:lvlJc w:val="left"/>
+      <w:pPr>
+        <w:ind w:left="2880" w:hanging="360"/>
+      </w:pPr>
+      <w:rPr>
+        <w:rFonts w:ascii="Symbol" w:hAnsi="Symbol" w:hint="default"/>
+      </w:rPr>
+    </w:lvl>
+    <w:lvl w:ilvl="4" w:tplc="0C090003" w:tentative="1">
+      <w:start w:val="1"/>
+      <w:numFmt w:val="bullet"/>
+      <w:lvlText w:val="o"/>
+      <w:lvlJc w:val="left"/>
+      <w:pPr>
+        <w:ind w:left="3600" w:hanging="360"/>
+      </w:pPr>
+      <w:rPr>
+        <w:rFonts w:ascii="Courier New" w:hAnsi="Courier New" w:cs="Courier New" w:hint="default"/>
+      </w:rPr>
+    </w:lvl>
+    <w:lvl w:ilvl="5" w:tplc="0C090005" w:tentative="1">
+      <w:start w:val="1"/>
+      <w:numFmt w:val="bullet"/>
+      <w:lvlText w:val=""/>
+      <w:lvlJc w:val="left"/>
+      <w:pPr>
+        <w:ind w:left="4320" w:hanging="360"/>
+      </w:pPr>
+      <w:rPr>
+        <w:rFonts w:ascii="Wingdings" w:hAnsi="Wingdings" w:hint="default"/>
+      </w:rPr>
+    </w:lvl>
+    <w:lvl w:ilvl="6" w:tplc="0C090001" w:tentative="1">
+      <w:start w:val="1"/>
+      <w:numFmt w:val="bullet"/>
+      <w:lvlText w:val=""/>
+      <w:lvlJc w:val="left"/>
+      <w:pPr>
+        <w:ind w:left="5040" w:hanging="360"/>
+      </w:pPr>
+      <w:rPr>
+        <w:rFonts w:ascii="Symbol" w:hAnsi="Symbol" w:hint="default"/>
+      </w:rPr>
+    </w:lvl>
+    <w:lvl w:ilvl="7" w:tplc="0C090003" w:tentative="1">
+      <w:start w:val="1"/>
+      <w:numFmt w:val="bullet"/>
+      <w:lvlText w:val="o"/>
+      <w:lvlJc w:val="left"/>
+      <w:pPr>
+        <w:ind w:left="5760" w:hanging="360"/>
+      </w:pPr>
+      <w:rPr>
+        <w:rFonts w:ascii="Courier New" w:hAnsi="Courier New" w:cs="Courier New" w:hint="default"/>
+      </w:rPr>
+    </w:lvl>
+    <w:lvl w:ilvl="8" w:tplc="0C090005" w:tentative="1">
+      <w:start w:val="1"/>
+      <w:numFmt w:val="bullet"/>
+      <w:lvlText w:val=""/>
+      <w:lvlJc w:val="left"/>
+      <w:pPr>
+        <w:ind w:left="6480" w:hanging="360"/>
+      </w:pPr>
+      <w:rPr>
+        <w:rFonts w:ascii="Wingdings" w:hAnsi="Wingdings" w:hint="default"/>
+      </w:rPr>
+    </w:lvl>
+  </w:abstractNum>
+  <w:abstractNum w:abstractNumId="2" w15:restartNumberingAfterBreak="0">
     <w:nsid w:val="110F3017"/>
     <w:multiLevelType w:val="hybridMultilevel"/>
     <w:tmpl w:val="FD100866"/>
@@ -7275,7 +7746,7 @@
       </w:rPr>
     </w:lvl>
   </w:abstractNum>
-  <w:abstractNum w:abstractNumId="2" w15:restartNumberingAfterBreak="0">
+  <w:abstractNum w:abstractNumId="3" w15:restartNumberingAfterBreak="0">
     <w:nsid w:val="13252AEC"/>
     <w:multiLevelType w:val="hybridMultilevel"/>
     <w:tmpl w:val="CCCC4DD6"/>
@@ -7388,7 +7859,7 @@
       </w:rPr>
     </w:lvl>
   </w:abstractNum>
-  <w:abstractNum w:abstractNumId="3" w15:restartNumberingAfterBreak="0">
+  <w:abstractNum w:abstractNumId="4" w15:restartNumberingAfterBreak="0">
     <w:nsid w:val="166D78C0"/>
     <w:multiLevelType w:val="hybridMultilevel"/>
     <w:tmpl w:val="A386FA78"/>
@@ -7501,7 +7972,7 @@
       </w:rPr>
     </w:lvl>
   </w:abstractNum>
-  <w:abstractNum w:abstractNumId="4" w15:restartNumberingAfterBreak="0">
+  <w:abstractNum w:abstractNumId="5" w15:restartNumberingAfterBreak="0">
     <w:nsid w:val="170A167E"/>
     <w:multiLevelType w:val="hybridMultilevel"/>
     <w:tmpl w:val="0840B9EE"/>
@@ -7614,7 +8085,7 @@
       </w:rPr>
     </w:lvl>
   </w:abstractNum>
-  <w:abstractNum w:abstractNumId="5" w15:restartNumberingAfterBreak="0">
+  <w:abstractNum w:abstractNumId="6" w15:restartNumberingAfterBreak="0">
     <w:nsid w:val="222774FC"/>
     <w:multiLevelType w:val="hybridMultilevel"/>
     <w:tmpl w:val="C03AF03E"/>
@@ -7726,7 +8197,7 @@
       </w:rPr>
     </w:lvl>
   </w:abstractNum>
-  <w:abstractNum w:abstractNumId="6" w15:restartNumberingAfterBreak="0">
+  <w:abstractNum w:abstractNumId="7" w15:restartNumberingAfterBreak="0">
     <w:nsid w:val="226F3F43"/>
     <w:multiLevelType w:val="hybridMultilevel"/>
     <w:tmpl w:val="F74CDF7C"/>
@@ -7838,7 +8309,7 @@
       </w:rPr>
     </w:lvl>
   </w:abstractNum>
-  <w:abstractNum w:abstractNumId="7" w15:restartNumberingAfterBreak="0">
+  <w:abstractNum w:abstractNumId="8" w15:restartNumberingAfterBreak="0">
     <w:nsid w:val="2B9362BB"/>
     <w:multiLevelType w:val="hybridMultilevel"/>
     <w:tmpl w:val="EF30A48A"/>
@@ -7951,7 +8422,7 @@
       </w:rPr>
     </w:lvl>
   </w:abstractNum>
-  <w:abstractNum w:abstractNumId="8" w15:restartNumberingAfterBreak="0">
+  <w:abstractNum w:abstractNumId="9" w15:restartNumberingAfterBreak="0">
     <w:nsid w:val="3C7E6203"/>
     <w:multiLevelType w:val="hybridMultilevel"/>
     <w:tmpl w:val="B85AE53A"/>
@@ -8064,7 +8535,7 @@
       </w:rPr>
     </w:lvl>
   </w:abstractNum>
-  <w:abstractNum w:abstractNumId="9" w15:restartNumberingAfterBreak="0">
+  <w:abstractNum w:abstractNumId="10" w15:restartNumberingAfterBreak="0">
     <w:nsid w:val="44C61E41"/>
     <w:multiLevelType w:val="hybridMultilevel"/>
     <w:tmpl w:val="A7329E80"/>
@@ -8177,7 +8648,7 @@
       </w:rPr>
     </w:lvl>
   </w:abstractNum>
-  <w:abstractNum w:abstractNumId="10" w15:restartNumberingAfterBreak="0">
+  <w:abstractNum w:abstractNumId="11" w15:restartNumberingAfterBreak="0">
     <w:nsid w:val="4CCA34D9"/>
     <w:multiLevelType w:val="hybridMultilevel"/>
     <w:tmpl w:val="48F0A78E"/>
@@ -8290,7 +8761,7 @@
       </w:rPr>
     </w:lvl>
   </w:abstractNum>
-  <w:abstractNum w:abstractNumId="11" w15:restartNumberingAfterBreak="0">
+  <w:abstractNum w:abstractNumId="12" w15:restartNumberingAfterBreak="0">
     <w:nsid w:val="4D1F5F1B"/>
     <w:multiLevelType w:val="hybridMultilevel"/>
     <w:tmpl w:val="5AE6C284"/>
@@ -8403,7 +8874,7 @@
       </w:rPr>
     </w:lvl>
   </w:abstractNum>
-  <w:abstractNum w:abstractNumId="12" w15:restartNumberingAfterBreak="0">
+  <w:abstractNum w:abstractNumId="13" w15:restartNumberingAfterBreak="0">
     <w:nsid w:val="50575386"/>
     <w:multiLevelType w:val="hybridMultilevel"/>
     <w:tmpl w:val="DA3CB1BA"/>
@@ -8515,7 +8986,7 @@
       </w:rPr>
     </w:lvl>
   </w:abstractNum>
-  <w:abstractNum w:abstractNumId="13" w15:restartNumberingAfterBreak="0">
+  <w:abstractNum w:abstractNumId="14" w15:restartNumberingAfterBreak="0">
     <w:nsid w:val="560C5FB0"/>
     <w:multiLevelType w:val="hybridMultilevel"/>
     <w:tmpl w:val="6804B8CA"/>
@@ -8628,7 +9099,7 @@
       </w:rPr>
     </w:lvl>
   </w:abstractNum>
-  <w:abstractNum w:abstractNumId="14" w15:restartNumberingAfterBreak="0">
+  <w:abstractNum w:abstractNumId="15" w15:restartNumberingAfterBreak="0">
     <w:nsid w:val="591554AD"/>
     <w:multiLevelType w:val="hybridMultilevel"/>
     <w:tmpl w:val="8CDAF162"/>
@@ -8740,7 +9211,7 @@
       </w:rPr>
     </w:lvl>
   </w:abstractNum>
-  <w:abstractNum w:abstractNumId="15" w15:restartNumberingAfterBreak="0">
+  <w:abstractNum w:abstractNumId="16" w15:restartNumberingAfterBreak="0">
     <w:nsid w:val="5FAE5555"/>
     <w:multiLevelType w:val="hybridMultilevel"/>
     <w:tmpl w:val="2C10E5DE"/>
@@ -8829,7 +9300,7 @@
       </w:pPr>
     </w:lvl>
   </w:abstractNum>
-  <w:abstractNum w:abstractNumId="16" w15:restartNumberingAfterBreak="0">
+  <w:abstractNum w:abstractNumId="17" w15:restartNumberingAfterBreak="0">
     <w:nsid w:val="6EA87DC5"/>
     <w:multiLevelType w:val="hybridMultilevel"/>
     <w:tmpl w:val="62667F2E"/>
@@ -8941,7 +9412,7 @@
       </w:rPr>
     </w:lvl>
   </w:abstractNum>
-  <w:abstractNum w:abstractNumId="17" w15:restartNumberingAfterBreak="0">
+  <w:abstractNum w:abstractNumId="18" w15:restartNumberingAfterBreak="0">
     <w:nsid w:val="7FF52075"/>
     <w:multiLevelType w:val="hybridMultilevel"/>
     <w:tmpl w:val="24D8B680"/>
@@ -9054,58 +9525,61 @@
     </w:lvl>
   </w:abstractNum>
   <w:num w:numId="1">
+    <w:abstractNumId w:val="13"/>
+  </w:num>
+  <w:num w:numId="2">
+    <w:abstractNumId w:val="16"/>
+  </w:num>
+  <w:num w:numId="3">
     <w:abstractNumId w:val="12"/>
   </w:num>
-  <w:num w:numId="2">
-    <w:abstractNumId w:val="15"/>
+  <w:num w:numId="4">
+    <w:abstractNumId w:val="3"/>
   </w:num>
-  <w:num w:numId="3">
+  <w:num w:numId="5">
+    <w:abstractNumId w:val="5"/>
+  </w:num>
+  <w:num w:numId="6">
+    <w:abstractNumId w:val="4"/>
+  </w:num>
+  <w:num w:numId="7">
+    <w:abstractNumId w:val="10"/>
+  </w:num>
+  <w:num w:numId="8">
+    <w:abstractNumId w:val="8"/>
+  </w:num>
+  <w:num w:numId="9">
+    <w:abstractNumId w:val="14"/>
+  </w:num>
+  <w:num w:numId="10">
+    <w:abstractNumId w:val="9"/>
+  </w:num>
+  <w:num w:numId="11">
     <w:abstractNumId w:val="11"/>
   </w:num>
-  <w:num w:numId="4">
+  <w:num w:numId="12">
     <w:abstractNumId w:val="2"/>
   </w:num>
-  <w:num w:numId="5">
-    <w:abstractNumId w:val="4"/>
-  </w:num>
-  <w:num w:numId="6">
-    <w:abstractNumId w:val="3"/>
-  </w:num>
-  <w:num w:numId="7">
-    <w:abstractNumId w:val="9"/>
-  </w:num>
-  <w:num w:numId="8">
-    <w:abstractNumId w:val="7"/>
-  </w:num>
-  <w:num w:numId="9">
-    <w:abstractNumId w:val="13"/>
-  </w:num>
-  <w:num w:numId="10">
-    <w:abstractNumId w:val="8"/>
-  </w:num>
-  <w:num w:numId="11">
-    <w:abstractNumId w:val="10"/>
-  </w:num>
-  <w:num w:numId="12">
-    <w:abstractNumId w:val="1"/>
-  </w:num>
   <w:num w:numId="13">
-    <w:abstractNumId w:val="16"/>
+    <w:abstractNumId w:val="17"/>
   </w:num>
   <w:num w:numId="14">
     <w:abstractNumId w:val="0"/>
   </w:num>
   <w:num w:numId="15">
-    <w:abstractNumId w:val="17"/>
+    <w:abstractNumId w:val="18"/>
   </w:num>
   <w:num w:numId="16">
+    <w:abstractNumId w:val="7"/>
+  </w:num>
+  <w:num w:numId="17">
     <w:abstractNumId w:val="6"/>
   </w:num>
-  <w:num w:numId="17">
-    <w:abstractNumId w:val="5"/>
+  <w:num w:numId="18">
+    <w:abstractNumId w:val="15"/>
   </w:num>
-  <w:num w:numId="18">
-    <w:abstractNumId w:val="14"/>
+  <w:num w:numId="19">
+    <w:abstractNumId w:val="1"/>
   </w:num>
 </w:numbering>
 </file>
@@ -10059,7 +10533,7 @@
     <b:MonthAccessed>11</b:MonthAccessed>
     <b:DayAccessed>16</b:DayAccessed>
     <b:URL>https://www.iihs.org/news/detail/new-studies-highlight-driver-confusion-about-automated-systems</b:URL>
-    <b:RefOrder>21</b:RefOrder>
+    <b:RefOrder>24</b:RefOrder>
   </b:Source>
   <b:Source>
     <b:Tag>BBC20</b:Tag>
@@ -10079,7 +10553,7 @@
     <b:MonthAccessed>11</b:MonthAccessed>
     <b:DayAccessed>16</b:DayAccessed>
     <b:URL>https://www.bbc.com/news/technology-53418069</b:URL>
-    <b:RefOrder>26</b:RefOrder>
+    <b:RefOrder>29</b:RefOrder>
   </b:Source>
   <b:Source>
     <b:Tag>Blo14</b:Tag>
@@ -10099,7 +10573,7 @@
     <b:MonthAccessed>11</b:MonthAccessed>
     <b:DayAccessed>16</b:DayAccessed>
     <b:URL>https://youtu.be/MO0vdNNzwxk?t=120</b:URL>
-    <b:RefOrder>24</b:RefOrder>
+    <b:RefOrder>27</b:RefOrder>
   </b:Source>
   <b:Source>
     <b:Tag>Tri18</b:Tag>
@@ -10124,7 +10598,7 @@
     <b:MonthAccessed>11</b:MonthAccessed>
     <b:DayAccessed>16</b:DayAccessed>
     <b:URL>https://thenextweb.com/artificial-intelligence/2018/12/11/elon-stokes-stupidity-by-driving-tesla-model-3-unsafely-on-60-minutes/</b:URL>
-    <b:RefOrder>22</b:RefOrder>
+    <b:RefOrder>25</b:RefOrder>
   </b:Source>
   <b:Source>
     <b:Tag>CBS18</b:Tag>
@@ -10144,7 +10618,7 @@
     <b:MonthAccessed>11</b:MonthAccessed>
     <b:DayAccessed>16</b:DayAccessed>
     <b:URL>https://www.cbsnews.com/video/elon-musk-says-teslas-autopilot-system-will-never-be-perfect/#x</b:URL>
-    <b:RefOrder>23</b:RefOrder>
+    <b:RefOrder>26</b:RefOrder>
   </b:Source>
   <b:Source>
     <b:Tag>Jas18</b:Tag>
@@ -10170,7 +10644,7 @@
     <b:MonthAccessed>11</b:MonthAccessed>
     <b:DayAccessed>17</b:DayAccessed>
     <b:URL>https://www.autosafety.org/wp-content/uploads/2018/05/CAS-and-CW-Letter-to-FTC-on-Tesla-Deceptive-Advertising.pdf</b:URL>
-    <b:RefOrder>25</b:RefOrder>
+    <b:RefOrder>28</b:RefOrder>
   </b:Source>
   <b:Source>
     <b:Tag>San17</b:Tag>
@@ -10220,7 +10694,7 @@
     <b:MonthAccessed>11</b:MonthAccessed>
     <b:DayAccessed>17</b:DayAccessed>
     <b:URL>https://finance.yahoo.com/news/tesla-germany-owners-understand-autopilot-220954859.html</b:URL>
-    <b:RefOrder>27</b:RefOrder>
+    <b:RefOrder>30</b:RefOrder>
   </b:Source>
   <b:Source>
     <b:Tag>DrK16</b:Tag>
@@ -10246,7 +10720,7 @@
     <b:MonthAccessed>11</b:MonthAccessed>
     <b:DayAccessed>17</b:DayAccessed>
     <b:URL>https://www.tesla.com/sites/default/files/blog_attachments/tesla_survey_autopilot_awareness.pdf</b:URL>
-    <b:RefOrder>28</b:RefOrder>
+    <b:RefOrder>31</b:RefOrder>
   </b:Source>
   <b:Source>
     <b:Tag>Tes16</b:Tag>
@@ -10511,7 +10985,7 @@
     <b:MonthAccessed>11</b:MonthAccessed>
     <b:DayAccessed>18</b:DayAccessed>
     <b:URL>https://www.theverge.com/2018/5/14/17352814/elon-musk-tesla-autopilot-face-tracking-gm</b:URL>
-    <b:RefOrder>37</b:RefOrder>
+    <b:RefOrder>21</b:RefOrder>
   </b:Source>
   <b:Source>
     <b:Tag>Tec18</b:Tag>
@@ -10536,7 +11010,7 @@
     <b:MonthAccessed>11</b:MonthAccessed>
     <b:DayAccessed>18</b:DayAccessed>
     <b:URL>https://twitter.com/elonmusk/status/996102919811350528</b:URL>
-    <b:RefOrder>38</b:RefOrder>
+    <b:RefOrder>22</b:RefOrder>
   </b:Source>
   <b:Source>
     <b:Tag>ACM18</b:Tag>
@@ -10556,7 +11030,7 @@
     <b:MonthAccessed>11</b:MonthAccessed>
     <b:DayAccessed>18</b:DayAccessed>
     <b:URL>https://www.acm.org/code-of-ethics</b:URL>
-    <b:RefOrder>39</b:RefOrder>
+    <b:RefOrder>40</b:RefOrder>
   </b:Source>
   <b:Source>
     <b:Tag>Lex20</b:Tag>
@@ -10578,7 +11052,7 @@
     <b:MonthAccessed>11</b:MonthAccessed>
     <b:DayAccessed>18</b:DayAccessed>
     <b:URL>https://lexfridman.com/tesla-autopilot-miles-and-vehicles/</b:URL>
-    <b:RefOrder>29</b:RefOrder>
+    <b:RefOrder>32</b:RefOrder>
   </b:Source>
   <b:Source>
     <b:Tag>Zac20</b:Tag>
@@ -10603,7 +11077,7 @@
     <b:MonthAccessed>11</b:MonthAccessed>
     <b:DayAccessed>19</b:DayAccessed>
     <b:URL>https://cleantechnica.com/2020/08/01/tesla-autopilot-accidents-1-out-of-4530000-miles-us-average-1-out-of-479000-miles/</b:URL>
-    <b:RefOrder>31</b:RefOrder>
+    <b:RefOrder>34</b:RefOrder>
   </b:Source>
   <b:Source>
     <b:Tag>Tes17</b:Tag>
@@ -10628,7 +11102,7 @@
     <b:MonthAccessed>11</b:MonthAccessed>
     <b:DayAccessed>19</b:DayAccessed>
     <b:URL>https://www.youtube.com/watch?v=5sicOh6LPBw</b:URL>
-    <b:RefOrder>32</b:RefOrder>
+    <b:RefOrder>35</b:RefOrder>
   </b:Source>
   <b:Source>
     <b:Tag>Nig20</b:Tag>
@@ -10652,7 +11126,7 @@
     <b:MonthAccessed>11</b:MonthAccessed>
     <b:DayAccessed>20</b:DayAccessed>
     <b:URL>https://www.youtube.com/watch?v=RZldxMn7tWU</b:URL>
-    <b:RefOrder>33</b:RefOrder>
+    <b:RefOrder>36</b:RefOrder>
   </b:Source>
   <b:Source>
     <b:Tag>Fre18</b:Tag>
@@ -10677,7 +11151,7 @@
     <b:MonthAccessed>11</b:MonthAccessed>
     <b:DayAccessed>19</b:DayAccessed>
     <b:URL>https://electrek.co/2018/12/01/tesla-pulled-over-cops-sleeping-drunk-autopilot/</b:URL>
-    <b:RefOrder>34</b:RefOrder>
+    <b:RefOrder>37</b:RefOrder>
   </b:Source>
   <b:Source>
     <b:Tag>And20</b:Tag>
@@ -10703,7 +11177,7 @@
     <b:MonthAccessed>11</b:MonthAccessed>
     <b:DayAccessed>19</b:DayAccessed>
     <b:URL>https://www.theverge.com/2020/9/18/21445168/tesla-driver-sleeping-police-charged-canada-autopilot</b:URL>
-    <b:RefOrder>35</b:RefOrder>
+    <b:RefOrder>38</b:RefOrder>
   </b:Source>
   <b:Source>
     <b:Tag>Nat20</b:Tag>
@@ -10720,7 +11194,7 @@
     <b:MonthAccessed>11</b:MonthAccessed>
     <b:DayAccessed>20</b:DayAccessed>
     <b:URL>https://www.nhtsa.gov/risky-driving/drunk-driving</b:URL>
-    <b:RefOrder>36</b:RefOrder>
+    <b:RefOrder>39</b:RefOrder>
   </b:Source>
   <b:Source>
     <b:Tag>Nat201</b:Tag>
@@ -10739,7 +11213,7 @@
     <b:MonthAccessed>11</b:MonthAccessed>
     <b:DayAccessed>20</b:DayAccessed>
     <b:URL>https://www.nsc.org/road-safety/safety-topics/fatigued-driving</b:URL>
-    <b:RefOrder>40</b:RefOrder>
+    <b:RefOrder>43</b:RefOrder>
   </b:Source>
   <b:Source>
     <b:Tag>Dou19</b:Tag>
@@ -10900,13 +11374,84 @@
     <b:MonthAccessed>11</b:MonthAccessed>
     <b:DayAccessed>20</b:DayAccessed>
     <b:URL>https://www.caradvice.com.au/870412/elon-musk-defends-autopilot-says-another-name-would-be-idiotic/</b:URL>
-    <b:RefOrder>30</b:RefOrder>
+    <b:RefOrder>33</b:RefOrder>
+  </b:Source>
+  <b:Source>
+    <b:Tag>Kri18</b:Tag>
+    <b:SourceType>InternetSite</b:SourceType>
+    <b:Guid>{AAA51A08-BD5D-4776-ADFB-F93836B08B73}</b:Guid>
+    <b:Author>
+      <b:Author>
+        <b:NameList>
+          <b:Person>
+            <b:Last>Lee</b:Last>
+            <b:First>Kristen</b:First>
+          </b:Person>
+        </b:NameList>
+      </b:Author>
+    </b:Author>
+    <b:Title>Tesla Didn't Add Eye-Tracking And Steering Wheel Sensors To Autopilot Over Cost, Driver Annoyance: Report</b:Title>
+    <b:ProductionCompany>Jalopnik</b:ProductionCompany>
+    <b:Year>2018</b:Year>
+    <b:Month>5</b:Month>
+    <b:Day>14</b:Day>
+    <b:YearAccessed>2020</b:YearAccessed>
+    <b:MonthAccessed>11</b:MonthAccessed>
+    <b:DayAccessed>20</b:DayAccessed>
+    <b:URL>https://jalopnik.com/tesla-didnt-add-eye-tracking-and-steering-wheel-sensors-1826011454</b:URL>
+    <b:RefOrder>23</b:RefOrder>
+  </b:Source>
+  <b:Source>
+    <b:Tag>The18</b:Tag>
+    <b:SourceType>InternetSite</b:SourceType>
+    <b:Guid>{59AB7B65-F2D9-4314-BDEE-B3C78CDC8435}</b:Guid>
+    <b:Author>
+      <b:Author>
+        <b:Corporate>The Canadian Press</b:Corporate>
+      </b:Author>
+    </b:Author>
+    <b:Title>Government says self-driving cars could kill more than 1 million jobs</b:Title>
+    <b:ProductionCompany>Global News</b:ProductionCompany>
+    <b:Year>2018</b:Year>
+    <b:Month>10</b:Month>
+    <b:Day>15</b:Day>
+    <b:YearAccessed>2020</b:YearAccessed>
+    <b:MonthAccessed>11</b:MonthAccessed>
+    <b:DayAccessed>20</b:DayAccessed>
+    <b:URL>https://globalnews.ca/news/4550641/self-driving-automated-cars-jobs-killed/</b:URL>
+    <b:RefOrder>41</b:RefOrder>
+  </b:Source>
+  <b:Source>
+    <b:Tag>Ben19</b:Tag>
+    <b:SourceType>InternetSite</b:SourceType>
+    <b:Guid>{2B98F09F-A8A9-450E-BB23-6860C02CF27C}</b:Guid>
+    <b:Author>
+      <b:Author>
+        <b:NameList>
+          <b:Person>
+            <b:Last>Dierker</b:Last>
+            <b:First>Benjamin</b:First>
+            <b:Middle>R</b:Middle>
+          </b:Person>
+        </b:NameList>
+      </b:Author>
+    </b:Author>
+    <b:Title>The Trolley Problem and Self-Driving Cars</b:Title>
+    <b:ProductionCompany>Fee</b:ProductionCompany>
+    <b:Year>2019</b:Year>
+    <b:Month>3</b:Month>
+    <b:Day>9</b:Day>
+    <b:YearAccessed>2020</b:YearAccessed>
+    <b:MonthAccessed>11</b:MonthAccessed>
+    <b:DayAccessed>20</b:DayAccessed>
+    <b:URL>https://fee.org/articles/the-trolley-problem-and-self-driving-cars/#:~:text=Once%20the%20car%20is%20on,driverless%20car%20becomes%20the%20trolley.&amp;text=Rather%2C%20every%20outcome%20is%20programmed,breaks%20and%20not%20hitting%20anyone.</b:URL>
+    <b:RefOrder>42</b:RefOrder>
   </b:Source>
 </b:Sources>
 </file>
 
 <file path=customXml/itemProps1.xml><?xml version="1.0" encoding="utf-8"?>
-<ds:datastoreItem xmlns:ds="http://schemas.openxmlformats.org/officeDocument/2006/customXml" ds:itemID="{6DB36E51-07F8-4717-B3DF-226BABFCE94C}">
+<ds:datastoreItem xmlns:ds="http://schemas.openxmlformats.org/officeDocument/2006/customXml" ds:itemID="{0593EA70-0A8F-4569-8E7D-799E186AA81E}">
   <ds:schemaRefs>
     <ds:schemaRef ds:uri="http://schemas.openxmlformats.org/officeDocument/2006/bibliography"/>
   </ds:schemaRefs>

</xml_diff>